<commit_message>
[ADD] file download and preview route
</commit_message>
<xml_diff>
--- a/src/main/resources/shell/EntranceForm.docx
+++ b/src/main/resources/shell/EntranceForm.docx
@@ -109,7 +109,7 @@
     <w:tbl>
       <w:tblPr>
         <w:tblStyle w:val="Table1"/>
-        <w:tblW w:w="10080.000000000002" w:type="dxa"/>
+        <w:tblW w:w="10046.000000000002" w:type="dxa"/>
         <w:jc w:val="left"/>
         <w:tblInd w:w="-5.0" w:type="dxa"/>
         <w:tblBorders>
@@ -124,12 +124,12 @@
         <w:tblLook w:val="0400"/>
       </w:tblPr>
       <w:tblGrid>
-        <w:gridCol w:w="1330"/>
+        <w:gridCol w:w="1296"/>
         <w:gridCol w:w="5150.000000000001"/>
         <w:gridCol w:w="3600"/>
         <w:tblGridChange w:id="0">
           <w:tblGrid>
-            <w:gridCol w:w="1330"/>
+            <w:gridCol w:w="1296"/>
             <w:gridCol w:w="5150.000000000001"/>
             <w:gridCol w:w="3600"/>
           </w:tblGrid>
@@ -138,7 +138,7 @@
       <w:tr>
         <w:trPr>
           <w:cantSplit w:val="0"/>
-          <w:trHeight w:val="251" w:hRule="atLeast"/>
+          <w:trHeight w:val="288" w:hRule="atLeast"/>
           <w:tblHeader w:val="0"/>
         </w:trPr>
         <w:tc>
@@ -422,12 +422,14 @@
       <w:tblGrid>
         <w:gridCol w:w="540"/>
         <w:gridCol w:w="4125"/>
-        <w:gridCol w:w="5505"/>
+        <w:gridCol w:w="2752.5"/>
+        <w:gridCol w:w="2752.5"/>
         <w:tblGridChange w:id="0">
           <w:tblGrid>
             <w:gridCol w:w="540"/>
             <w:gridCol w:w="4125"/>
-            <w:gridCol w:w="5505"/>
+            <w:gridCol w:w="2752.5"/>
+            <w:gridCol w:w="2752.5"/>
           </w:tblGrid>
         </w:tblGridChange>
       </w:tblGrid>
@@ -488,6 +490,7 @@
         </w:tc>
         <w:tc>
           <w:tcPr>
+            <w:gridSpan w:val="2"/>
             <w:vAlign w:val="center"/>
           </w:tcPr>
           <w:p>
@@ -565,6 +568,7 @@
         </w:tc>
         <w:tc>
           <w:tcPr>
+            <w:gridSpan w:val="2"/>
             <w:vAlign w:val="center"/>
           </w:tcPr>
           <w:p>
@@ -642,6 +646,7 @@
         </w:tc>
         <w:tc>
           <w:tcPr>
+            <w:gridSpan w:val="2"/>
             <w:vAlign w:val="center"/>
           </w:tcPr>
           <w:p>
@@ -719,6 +724,7 @@
         </w:tc>
         <w:tc>
           <w:tcPr>
+            <w:gridSpan w:val="2"/>
             <w:vAlign w:val="center"/>
           </w:tcPr>
           <w:p>
@@ -796,6 +802,7 @@
         </w:tc>
         <w:tc>
           <w:tcPr>
+            <w:gridSpan w:val="2"/>
             <w:vAlign w:val="center"/>
           </w:tcPr>
           <w:p>
@@ -894,6 +901,7 @@
         </w:tc>
         <w:tc>
           <w:tcPr>
+            <w:gridSpan w:val="2"/>
             <w:vAlign w:val="center"/>
           </w:tcPr>
           <w:p>
@@ -996,6 +1004,7 @@
         </w:tc>
         <w:tc>
           <w:tcPr>
+            <w:gridSpan w:val="2"/>
             <w:vAlign w:val="center"/>
           </w:tcPr>
           <w:p>
@@ -1077,6 +1086,7 @@
         </w:tc>
         <w:tc>
           <w:tcPr>
+            <w:gridSpan w:val="2"/>
             <w:vAlign w:val="center"/>
           </w:tcPr>
           <w:p>
@@ -1154,6 +1164,7 @@
         </w:tc>
         <w:tc>
           <w:tcPr>
+            <w:gridSpan w:val="2"/>
             <w:vAlign w:val="center"/>
           </w:tcPr>
           <w:p>
@@ -1231,6 +1242,7 @@
         </w:tc>
         <w:tc>
           <w:tcPr>
+            <w:gridSpan w:val="2"/>
             <w:vAlign w:val="center"/>
           </w:tcPr>
           <w:p>
@@ -1308,6 +1320,7 @@
         </w:tc>
         <w:tc>
           <w:tcPr>
+            <w:gridSpan w:val="2"/>
             <w:vAlign w:val="center"/>
           </w:tcPr>
           <w:p>
@@ -1389,6 +1402,7 @@
         </w:tc>
         <w:tc>
           <w:tcPr>
+            <w:gridSpan w:val="2"/>
             <w:vAlign w:val="center"/>
           </w:tcPr>
           <w:p>
@@ -1466,6 +1480,7 @@
         </w:tc>
         <w:tc>
           <w:tcPr>
+            <w:gridSpan w:val="2"/>
             <w:vAlign w:val="center"/>
           </w:tcPr>
           <w:p>
@@ -1543,6 +1558,7 @@
         </w:tc>
         <w:tc>
           <w:tcPr>
+            <w:gridSpan w:val="2"/>
             <w:vAlign w:val="center"/>
           </w:tcPr>
           <w:p>
@@ -1620,6 +1636,7 @@
         </w:tc>
         <w:tc>
           <w:tcPr>
+            <w:gridSpan w:val="2"/>
             <w:vAlign w:val="center"/>
           </w:tcPr>
           <w:p>
@@ -1701,6 +1718,7 @@
         </w:tc>
         <w:tc>
           <w:tcPr>
+            <w:gridSpan w:val="2"/>
             <w:vAlign w:val="center"/>
           </w:tcPr>
           <w:p>
@@ -1778,6 +1796,7 @@
         </w:tc>
         <w:tc>
           <w:tcPr>
+            <w:gridSpan w:val="2"/>
             <w:vAlign w:val="center"/>
           </w:tcPr>
           <w:p>
@@ -1859,6 +1878,7 @@
         </w:tc>
         <w:tc>
           <w:tcPr>
+            <w:gridSpan w:val="2"/>
             <w:vAlign w:val="center"/>
           </w:tcPr>
           <w:p>
@@ -1936,6 +1956,7 @@
         </w:tc>
         <w:tc>
           <w:tcPr>
+            <w:gridSpan w:val="2"/>
             <w:vAlign w:val="center"/>
           </w:tcPr>
           <w:p>
@@ -1993,7 +2014,7 @@
         </w:tc>
         <w:tc>
           <w:tcPr>
-            <w:gridSpan w:val="2"/>
+            <w:gridSpan w:val="3"/>
             <w:vAlign w:val="center"/>
           </w:tcPr>
           <w:p>
@@ -2050,39 +2071,46 @@
           </w:tcPr>
           <w:p>
             <w:pPr>
-              <w:spacing w:line="240" w:lineRule="auto"/>
-              <w:rPr>
-                <w:rFonts w:ascii="Noto Sans Myanmar Light" w:cs="Noto Sans Myanmar Light" w:eastAsia="Noto Sans Myanmar Light" w:hAnsi="Noto Sans Myanmar Light"/>
-                <w:sz w:val="14"/>
-                <w:szCs w:val="14"/>
-              </w:rPr>
-            </w:pPr>
-            <w:r>
-              <w:rPr>
-                <w:rtl w:val="0"/>
-              </w:rPr>
-            </w:r>
-          </w:p>
-        </w:tc>
-        <w:tc>
-          <w:tcPr/>
-          <w:p>
-            <w:pPr>
-              <w:spacing w:line="240" w:lineRule="auto"/>
-              <w:rPr>
-                <w:rFonts w:ascii="Noto Sans Myanmar Light" w:cs="Noto Sans Myanmar Light" w:eastAsia="Noto Sans Myanmar Light" w:hAnsi="Noto Sans Myanmar Light"/>
-                <w:sz w:val="14"/>
-                <w:szCs w:val="14"/>
-              </w:rPr>
-            </w:pPr>
-            <w:r>
-              <w:rPr>
-                <w:rFonts w:ascii="Noto Sans Myanmar Light" w:cs="Noto Sans Myanmar Light" w:eastAsia="Noto Sans Myanmar Light" w:hAnsi="Noto Sans Myanmar Light"/>
-                <w:sz w:val="14"/>
-                <w:szCs w:val="14"/>
-                <w:rtl w:val="0"/>
-              </w:rPr>
-              <w:t xml:space="preserve">ကျောင်းသား/သူလက်မှတ်   ${studentSignature}</w:t>
+              <w:jc w:val="right"/>
+              <w:rPr>
+                <w:rFonts w:ascii="Noto Sans Myanmar Light" w:cs="Noto Sans Myanmar Light" w:eastAsia="Noto Sans Myanmar Light" w:hAnsi="Noto Sans Myanmar Light"/>
+                <w:sz w:val="14"/>
+                <w:szCs w:val="14"/>
+              </w:rPr>
+            </w:pPr>
+            <w:r>
+              <w:rPr>
+                <w:rFonts w:ascii="Noto Sans Myanmar Light" w:cs="Noto Sans Myanmar Light" w:eastAsia="Noto Sans Myanmar Light" w:hAnsi="Noto Sans Myanmar Light"/>
+                <w:sz w:val="14"/>
+                <w:szCs w:val="14"/>
+                <w:rtl w:val="0"/>
+              </w:rPr>
+              <w:t xml:space="preserve">ကျောင်းသား/သူလက်မှတ်</w:t>
+            </w:r>
+          </w:p>
+        </w:tc>
+        <w:tc>
+          <w:tcPr>
+            <w:gridSpan w:val="2"/>
+          </w:tcPr>
+          <w:p>
+            <w:pPr>
+              <w:spacing w:line="240" w:lineRule="auto"/>
+              <w:jc w:val="center"/>
+              <w:rPr>
+                <w:rFonts w:ascii="Noto Sans Myanmar Light" w:cs="Noto Sans Myanmar Light" w:eastAsia="Noto Sans Myanmar Light" w:hAnsi="Noto Sans Myanmar Light"/>
+                <w:sz w:val="14"/>
+                <w:szCs w:val="14"/>
+              </w:rPr>
+            </w:pPr>
+            <w:r>
+              <w:rPr>
+                <w:rFonts w:ascii="Noto Sans Myanmar Light" w:cs="Noto Sans Myanmar Light" w:eastAsia="Noto Sans Myanmar Light" w:hAnsi="Noto Sans Myanmar Light"/>
+                <w:sz w:val="14"/>
+                <w:szCs w:val="14"/>
+                <w:rtl w:val="0"/>
+              </w:rPr>
+              <w:t xml:space="preserve">     ${studentSignature}</w:t>
             </w:r>
           </w:p>
         </w:tc>
@@ -2144,6 +2172,7 @@
         </w:tc>
         <w:tc>
           <w:tcPr>
+            <w:gridSpan w:val="2"/>
             <w:vAlign w:val="center"/>
           </w:tcPr>
           <w:p>
@@ -2221,6 +2250,7 @@
         </w:tc>
         <w:tc>
           <w:tcPr>
+            <w:gridSpan w:val="2"/>
             <w:vAlign w:val="center"/>
           </w:tcPr>
           <w:p>
@@ -2298,6 +2328,7 @@
         </w:tc>
         <w:tc>
           <w:tcPr>
+            <w:gridSpan w:val="2"/>
             <w:vAlign w:val="center"/>
           </w:tcPr>
           <w:p>
@@ -2377,6 +2408,7 @@
         </w:tc>
         <w:tc>
           <w:tcPr>
+            <w:gridSpan w:val="2"/>
             <w:vAlign w:val="center"/>
           </w:tcPr>
           <w:p>
@@ -2452,6 +2484,7 @@
         </w:tc>
         <w:tc>
           <w:tcPr>
+            <w:gridSpan w:val="2"/>
             <w:vAlign w:val="center"/>
           </w:tcPr>
           <w:p>
@@ -2546,7 +2579,31 @@
                 <w:szCs w:val="14"/>
                 <w:rtl w:val="0"/>
               </w:rPr>
-              <w:t xml:space="preserve">${financeName}/${financeSignature}</w:t>
+              <w:t xml:space="preserve">${financeName}</w:t>
+            </w:r>
+          </w:p>
+        </w:tc>
+        <w:tc>
+          <w:tcPr>
+            <w:vAlign w:val="center"/>
+          </w:tcPr>
+          <w:p>
+            <w:pPr>
+              <w:jc w:val="center"/>
+              <w:rPr>
+                <w:rFonts w:ascii="Noto Sans Myanmar Light" w:cs="Noto Sans Myanmar Light" w:eastAsia="Noto Sans Myanmar Light" w:hAnsi="Noto Sans Myanmar Light"/>
+                <w:sz w:val="14"/>
+                <w:szCs w:val="14"/>
+              </w:rPr>
+            </w:pPr>
+            <w:r>
+              <w:rPr>
+                <w:rFonts w:ascii="Noto Sans Myanmar Light" w:cs="Noto Sans Myanmar Light" w:eastAsia="Noto Sans Myanmar Light" w:hAnsi="Noto Sans Myanmar Light"/>
+                <w:sz w:val="14"/>
+                <w:szCs w:val="14"/>
+                <w:rtl w:val="0"/>
+              </w:rPr>
+              <w:t xml:space="preserve">${financeSignature}</w:t>
             </w:r>
           </w:p>
         </w:tc>

</xml_diff>